<commit_message>
0.9.9: improved doctor curating service, added cheering message feature
</commit_message>
<xml_diff>
--- a/documentations/v2 APIs/Curating/doctor_curating_documentation.docx
+++ b/documentations/v2 APIs/Curating/doctor_curating_documentation.docx
@@ -49,19 +49,17 @@
         <w:rPr>
           <w:rFonts w:hint="eastAsia"/>
         </w:rPr>
-        <w:t>?amount</w:t>
-      </w:r>
-      <w:proofErr w:type="gramStart"/>
-      <w:r>
-        <w:rPr>
-          <w:rFonts w:hint="eastAsia"/>
-        </w:rPr>
-        <w:t>=</w:t>
-      </w:r>
-      <w:r>
-        <w:t>”amount</w:t>
-      </w:r>
-      <w:proofErr w:type="gramEnd"/>
+        <w:t>?amount=</w:t>
+      </w:r>
+      <w:r>
+        <w:t>”amount”</w:t>
+      </w:r>
+      <w:r>
+        <w:rPr>
+          <w:rFonts w:hint="eastAsia"/>
+        </w:rPr>
+        <w:t>&amp;pageNumber=</w:t>
+      </w:r>
       <w:r>
         <w:t>”</w:t>
       </w:r>
@@ -69,7 +67,7 @@
         <w:rPr>
           <w:rFonts w:hint="eastAsia"/>
         </w:rPr>
-        <w:t>&amp;pageNumber=</w:t>
+        <w:t>pageNumber</w:t>
       </w:r>
       <w:r>
         <w:t>”</w:t>
@@ -78,7 +76,7 @@
         <w:rPr>
           <w:rFonts w:hint="eastAsia"/>
         </w:rPr>
-        <w:t>pageNumber</w:t>
+        <w:t>&amp;sort=</w:t>
       </w:r>
       <w:r>
         <w:t>”</w:t>
@@ -87,20 +85,11 @@
         <w:rPr>
           <w:rFonts w:hint="eastAsia"/>
         </w:rPr>
-        <w:t>&amp;sort=</w:t>
+        <w:t>sort</w:t>
       </w:r>
       <w:r>
         <w:t>”</w:t>
       </w:r>
-      <w:r>
-        <w:rPr>
-          <w:rFonts w:hint="eastAsia"/>
-        </w:rPr>
-        <w:t>sort</w:t>
-      </w:r>
-      <w:r>
-        <w:t>”</w:t>
-      </w:r>
     </w:p>
     <w:p>
       <w:pPr>
@@ -129,21 +118,7 @@
         <w:rPr>
           <w:rFonts w:hint="eastAsia"/>
         </w:rPr>
-        <w:t xml:space="preserve">자신이 읽은 </w:t>
-      </w:r>
-      <w:proofErr w:type="spellStart"/>
-      <w:r>
-        <w:rPr>
-          <w:rFonts w:hint="eastAsia"/>
-        </w:rPr>
-        <w:t>큐레이팅</w:t>
-      </w:r>
-      <w:proofErr w:type="spellEnd"/>
-      <w:r>
-        <w:rPr>
-          <w:rFonts w:hint="eastAsia"/>
-        </w:rPr>
-        <w:t xml:space="preserve"> 리스트를 조회할 때 사용하는 API이다.</w:t>
+        <w:t>자신이 읽은 큐레이팅 리스트를 조회할 때 사용하는 API이다.</w:t>
       </w:r>
     </w:p>
     <w:p>
@@ -167,21 +142,7 @@
         <w:rPr>
           <w:rFonts w:hint="eastAsia"/>
         </w:rPr>
-        <w:t xml:space="preserve">, </w:t>
-      </w:r>
-      <w:proofErr w:type="spellStart"/>
-      <w:r>
-        <w:rPr>
-          <w:rFonts w:hint="eastAsia"/>
-        </w:rPr>
-        <w:t>pageNumber</w:t>
-      </w:r>
-      <w:proofErr w:type="spellEnd"/>
-      <w:r>
-        <w:rPr>
-          <w:rFonts w:hint="eastAsia"/>
-        </w:rPr>
-        <w:t>, sort를 받는다.</w:t>
+        <w:t>, pageNumber, sort를 받는다.</w:t>
       </w:r>
       <w:r>
         <w:br/>
@@ -205,254 +166,207 @@
       <w:r>
         <w:br/>
       </w:r>
-      <w:proofErr w:type="spellStart"/>
+      <w:r>
+        <w:rPr>
+          <w:rFonts w:hint="eastAsia"/>
+        </w:rPr>
+        <w:t>pageNumber: 페이지 번호</w:t>
+      </w:r>
+      <w:r>
+        <w:br/>
+      </w:r>
+      <w:r>
+        <w:rPr>
+          <w:rFonts w:hint="eastAsia"/>
+        </w:rPr>
+        <w:t>혹시나 해서 말하는데 쌍따</w:t>
+      </w:r>
+      <w:r>
+        <w:rPr>
+          <w:rFonts w:hint="eastAsia"/>
+        </w:rPr>
+        <w:t>옴</w:t>
+      </w:r>
+      <w:r>
+        <w:rPr>
+          <w:rFonts w:hint="eastAsia"/>
+        </w:rPr>
+        <w:t>표 안들어갑니다.</w:t>
+      </w:r>
+    </w:p>
+    <w:p>
+      <w:pPr>
+        <w:pStyle w:val="a6"/>
+        <w:numPr>
+          <w:ilvl w:val="1"/>
+          <w:numId w:val="1"/>
+        </w:numPr>
+      </w:pPr>
+      <w:r>
+        <w:rPr>
+          <w:rFonts w:hint="eastAsia"/>
+        </w:rPr>
+        <w:t>반환 인자: Curate 스키마의 List.</w:t>
+      </w:r>
+    </w:p>
+    <w:p>
+      <w:pPr>
+        <w:pStyle w:val="a6"/>
+        <w:numPr>
+          <w:ilvl w:val="1"/>
+          <w:numId w:val="1"/>
+        </w:numPr>
+      </w:pPr>
+      <w:r>
+        <w:rPr>
+          <w:rFonts w:hint="eastAsia"/>
+        </w:rPr>
+        <w:t>기타 사항: 없음</w:t>
+      </w:r>
+    </w:p>
+    <w:p>
+      <w:pPr>
+        <w:pStyle w:val="a6"/>
+        <w:numPr>
+          <w:ilvl w:val="1"/>
+          <w:numId w:val="1"/>
+        </w:numPr>
+      </w:pPr>
+      <w:r>
+        <w:rPr>
+          <w:rFonts w:hint="eastAsia"/>
+        </w:rPr>
+        <w:t>오류 코드</w:t>
+      </w:r>
+    </w:p>
+    <w:p>
+      <w:pPr>
+        <w:pStyle w:val="a6"/>
+        <w:numPr>
+          <w:ilvl w:val="2"/>
+          <w:numId w:val="1"/>
+        </w:numPr>
+      </w:pPr>
+      <w:r>
+        <w:rPr>
+          <w:rFonts w:hint="eastAsia"/>
+        </w:rPr>
+        <w:t>403: 서버 내부 알고리즘 오류</w:t>
+      </w:r>
+    </w:p>
+    <w:p>
+      <w:pPr>
+        <w:pStyle w:val="a6"/>
+        <w:numPr>
+          <w:ilvl w:val="0"/>
+          <w:numId w:val="1"/>
+        </w:numPr>
+      </w:pPr>
+      <w:r>
+        <w:rPr>
+          <w:rFonts w:hint="eastAsia"/>
+        </w:rPr>
+        <w:t>/mapp/</w:t>
+      </w:r>
+      <w:r>
+        <w:t>v2/</w:t>
+      </w:r>
+      <w:r>
+        <w:rPr>
+          <w:rFonts w:hint="eastAsia"/>
+        </w:rPr>
+        <w:t>doctor/curate/myCommentList?amount=</w:t>
+      </w:r>
+      <w:r>
+        <w:t>”amount”</w:t>
+      </w:r>
+      <w:r>
+        <w:rPr>
+          <w:rFonts w:hint="eastAsia"/>
+        </w:rPr>
+        <w:t>&amp;pageNumber=</w:t>
+      </w:r>
+      <w:r>
+        <w:t>”</w:t>
+      </w:r>
       <w:r>
         <w:rPr>
           <w:rFonts w:hint="eastAsia"/>
         </w:rPr>
         <w:t>pageNumber</w:t>
       </w:r>
-      <w:proofErr w:type="spellEnd"/>
-      <w:r>
-        <w:rPr>
-          <w:rFonts w:hint="eastAsia"/>
-        </w:rPr>
-        <w:t>: 페이지 번호</w:t>
-      </w:r>
-      <w:r>
-        <w:br/>
-      </w:r>
-      <w:r>
-        <w:rPr>
-          <w:rFonts w:hint="eastAsia"/>
-        </w:rPr>
-        <w:t xml:space="preserve">혹시나 해서 말하는데 </w:t>
-      </w:r>
-      <w:proofErr w:type="spellStart"/>
-      <w:r>
-        <w:rPr>
-          <w:rFonts w:hint="eastAsia"/>
-        </w:rPr>
-        <w:t>쌍따</w:t>
-      </w:r>
-      <w:r>
-        <w:rPr>
-          <w:rFonts w:hint="eastAsia"/>
-        </w:rPr>
-        <w:t>옴</w:t>
-      </w:r>
-      <w:r>
-        <w:rPr>
-          <w:rFonts w:hint="eastAsia"/>
-        </w:rPr>
-        <w:t>표</w:t>
-      </w:r>
-      <w:proofErr w:type="spellEnd"/>
+      <w:r>
+        <w:t>”</w:t>
+      </w:r>
+      <w:r>
+        <w:rPr>
+          <w:rFonts w:hint="eastAsia"/>
+        </w:rPr>
+        <w:t>&amp;sort=</w:t>
+      </w:r>
+      <w:r>
+        <w:t>”</w:t>
+      </w:r>
+      <w:r>
+        <w:rPr>
+          <w:rFonts w:hint="eastAsia"/>
+        </w:rPr>
+        <w:t>sort</w:t>
+      </w:r>
+      <w:r>
+        <w:t>”</w:t>
+      </w:r>
+    </w:p>
+    <w:p>
+      <w:pPr>
+        <w:pStyle w:val="a6"/>
+        <w:numPr>
+          <w:ilvl w:val="1"/>
+          <w:numId w:val="1"/>
+        </w:numPr>
+      </w:pPr>
+      <w:r>
+        <w:rPr>
+          <w:rFonts w:hint="eastAsia"/>
+        </w:rPr>
+        <w:t>GET</w:t>
+      </w:r>
+    </w:p>
+    <w:p>
+      <w:pPr>
+        <w:pStyle w:val="a6"/>
+        <w:numPr>
+          <w:ilvl w:val="1"/>
+          <w:numId w:val="1"/>
+        </w:numPr>
+      </w:pPr>
+      <w:r>
+        <w:rPr>
+          <w:rFonts w:hint="eastAsia"/>
+        </w:rPr>
+        <w:t>자신이 단 댓글을 조회할 때 사용하는 API이다.</w:t>
+      </w:r>
+    </w:p>
+    <w:p>
+      <w:pPr>
+        <w:pStyle w:val="a6"/>
+        <w:numPr>
+          <w:ilvl w:val="1"/>
+          <w:numId w:val="1"/>
+        </w:numPr>
+      </w:pPr>
+      <w:r>
+        <w:rPr>
+          <w:rFonts w:hint="eastAsia"/>
+        </w:rPr>
+        <w:t>요청 인자:</w:t>
+      </w:r>
       <w:r>
         <w:rPr>
           <w:rFonts w:hint="eastAsia"/>
         </w:rPr>
         <w:t xml:space="preserve"> </w:t>
       </w:r>
-      <w:proofErr w:type="spellStart"/>
-      <w:r>
-        <w:rPr>
-          <w:rFonts w:hint="eastAsia"/>
-        </w:rPr>
-        <w:t>안들어갑니다</w:t>
-      </w:r>
-      <w:proofErr w:type="spellEnd"/>
-      <w:r>
-        <w:rPr>
-          <w:rFonts w:hint="eastAsia"/>
-        </w:rPr>
-        <w:t>.</w:t>
-      </w:r>
-    </w:p>
-    <w:p>
-      <w:pPr>
-        <w:pStyle w:val="a6"/>
-        <w:numPr>
-          <w:ilvl w:val="1"/>
-          <w:numId w:val="1"/>
-        </w:numPr>
-      </w:pPr>
-      <w:r>
-        <w:rPr>
-          <w:rFonts w:hint="eastAsia"/>
-        </w:rPr>
-        <w:t>반환 인자: Curate 스키마의 List.</w:t>
-      </w:r>
-    </w:p>
-    <w:p>
-      <w:pPr>
-        <w:pStyle w:val="a6"/>
-        <w:numPr>
-          <w:ilvl w:val="1"/>
-          <w:numId w:val="1"/>
-        </w:numPr>
-      </w:pPr>
-      <w:r>
-        <w:rPr>
-          <w:rFonts w:hint="eastAsia"/>
-        </w:rPr>
-        <w:t>기타 사항: 없음</w:t>
-      </w:r>
-    </w:p>
-    <w:p>
-      <w:pPr>
-        <w:pStyle w:val="a6"/>
-        <w:numPr>
-          <w:ilvl w:val="1"/>
-          <w:numId w:val="1"/>
-        </w:numPr>
-      </w:pPr>
-      <w:r>
-        <w:rPr>
-          <w:rFonts w:hint="eastAsia"/>
-        </w:rPr>
-        <w:t>오류 코드</w:t>
-      </w:r>
-    </w:p>
-    <w:p>
-      <w:pPr>
-        <w:pStyle w:val="a6"/>
-        <w:numPr>
-          <w:ilvl w:val="2"/>
-          <w:numId w:val="1"/>
-        </w:numPr>
-      </w:pPr>
-      <w:r>
-        <w:rPr>
-          <w:rFonts w:hint="eastAsia"/>
-        </w:rPr>
-        <w:t>403: 서버 내부 알고리즘 오류</w:t>
-      </w:r>
-    </w:p>
-    <w:p>
-      <w:pPr>
-        <w:pStyle w:val="a6"/>
-        <w:numPr>
-          <w:ilvl w:val="0"/>
-          <w:numId w:val="1"/>
-        </w:numPr>
-      </w:pPr>
-      <w:r>
-        <w:rPr>
-          <w:rFonts w:hint="eastAsia"/>
-        </w:rPr>
-        <w:t>/mapp/</w:t>
-      </w:r>
-      <w:r>
-        <w:t>v2/</w:t>
-      </w:r>
-      <w:r>
-        <w:rPr>
-          <w:rFonts w:hint="eastAsia"/>
-        </w:rPr>
-        <w:t>doctor/curate/myCommentList?amount</w:t>
-      </w:r>
-      <w:proofErr w:type="gramStart"/>
-      <w:r>
-        <w:rPr>
-          <w:rFonts w:hint="eastAsia"/>
-        </w:rPr>
-        <w:t>=</w:t>
-      </w:r>
-      <w:r>
-        <w:t>”amount</w:t>
-      </w:r>
-      <w:proofErr w:type="gramEnd"/>
-      <w:r>
-        <w:t>”</w:t>
-      </w:r>
-      <w:r>
-        <w:rPr>
-          <w:rFonts w:hint="eastAsia"/>
-        </w:rPr>
-        <w:t>&amp;pageNumber=</w:t>
-      </w:r>
-      <w:r>
-        <w:t>”</w:t>
-      </w:r>
-      <w:r>
-        <w:rPr>
-          <w:rFonts w:hint="eastAsia"/>
-        </w:rPr>
-        <w:t>pageNumber</w:t>
-      </w:r>
-      <w:r>
-        <w:t>”</w:t>
-      </w:r>
-      <w:r>
-        <w:rPr>
-          <w:rFonts w:hint="eastAsia"/>
-        </w:rPr>
-        <w:t>&amp;sort=</w:t>
-      </w:r>
-      <w:r>
-        <w:t>”</w:t>
-      </w:r>
-      <w:r>
-        <w:rPr>
-          <w:rFonts w:hint="eastAsia"/>
-        </w:rPr>
-        <w:t>sort</w:t>
-      </w:r>
-      <w:r>
-        <w:t>”</w:t>
-      </w:r>
-    </w:p>
-    <w:p>
-      <w:pPr>
-        <w:pStyle w:val="a6"/>
-        <w:numPr>
-          <w:ilvl w:val="1"/>
-          <w:numId w:val="1"/>
-        </w:numPr>
-      </w:pPr>
-      <w:r>
-        <w:rPr>
-          <w:rFonts w:hint="eastAsia"/>
-        </w:rPr>
-        <w:t>GET</w:t>
-      </w:r>
-    </w:p>
-    <w:p>
-      <w:pPr>
-        <w:pStyle w:val="a6"/>
-        <w:numPr>
-          <w:ilvl w:val="1"/>
-          <w:numId w:val="1"/>
-        </w:numPr>
-      </w:pPr>
-      <w:r>
-        <w:rPr>
-          <w:rFonts w:hint="eastAsia"/>
-        </w:rPr>
-        <w:t>자신이 단 댓글을 조회할 때 사용하는 API이다.</w:t>
-      </w:r>
-    </w:p>
-    <w:p>
-      <w:pPr>
-        <w:pStyle w:val="a6"/>
-        <w:numPr>
-          <w:ilvl w:val="1"/>
-          <w:numId w:val="1"/>
-        </w:numPr>
-      </w:pPr>
-      <w:r>
-        <w:rPr>
-          <w:rFonts w:hint="eastAsia"/>
-        </w:rPr>
-        <w:t>요청 인자:</w:t>
-      </w:r>
-      <w:r>
-        <w:rPr>
-          <w:rFonts w:hint="eastAsia"/>
-        </w:rPr>
-        <w:t xml:space="preserve"> </w:t>
-      </w:r>
       <w:r>
         <w:rPr>
           <w:rFonts w:hint="eastAsia"/>
@@ -466,21 +380,7 @@
         <w:rPr>
           <w:rFonts w:hint="eastAsia"/>
         </w:rPr>
-        <w:t xml:space="preserve">, </w:t>
-      </w:r>
-      <w:proofErr w:type="spellStart"/>
-      <w:r>
-        <w:rPr>
-          <w:rFonts w:hint="eastAsia"/>
-        </w:rPr>
-        <w:t>pageNumber</w:t>
-      </w:r>
-      <w:proofErr w:type="spellEnd"/>
-      <w:r>
-        <w:rPr>
-          <w:rFonts w:hint="eastAsia"/>
-        </w:rPr>
-        <w:t>, sort를 받는다.</w:t>
+        <w:t>, pageNumber, sort를 받는다.</w:t>
       </w:r>
       <w:r>
         <w:br/>
@@ -504,19 +404,11 @@
       <w:r>
         <w:br/>
       </w:r>
-      <w:proofErr w:type="spellStart"/>
-      <w:r>
-        <w:rPr>
-          <w:rFonts w:hint="eastAsia"/>
-        </w:rPr>
-        <w:t>pageNumber</w:t>
-      </w:r>
-      <w:proofErr w:type="spellEnd"/>
-      <w:r>
-        <w:rPr>
-          <w:rFonts w:hint="eastAsia"/>
-        </w:rPr>
-        <w:t>: 페이지 번호</w:t>
+      <w:r>
+        <w:rPr>
+          <w:rFonts w:hint="eastAsia"/>
+        </w:rPr>
+        <w:t>pageNumber: 페이지 번호</w:t>
       </w:r>
       <w:r>
         <w:br/>
@@ -525,14 +417,7 @@
         <w:rPr>
           <w:rFonts w:hint="eastAsia"/>
         </w:rPr>
-        <w:t xml:space="preserve">혹시나 해서 말하는데 </w:t>
-      </w:r>
-      <w:proofErr w:type="spellStart"/>
-      <w:r>
-        <w:rPr>
-          <w:rFonts w:hint="eastAsia"/>
-        </w:rPr>
-        <w:t>쌍</w:t>
+        <w:t>혹시나 해서 말하는데 쌍</w:t>
       </w:r>
       <w:r>
         <w:rPr>
@@ -544,28 +429,7 @@
         <w:rPr>
           <w:rFonts w:hint="eastAsia"/>
         </w:rPr>
-        <w:t>표</w:t>
-      </w:r>
-      <w:proofErr w:type="spellEnd"/>
-      <w:r>
-        <w:rPr>
-          <w:rFonts w:hint="eastAsia"/>
-        </w:rPr>
-        <w:t xml:space="preserve"> </w:t>
-      </w:r>
-      <w:proofErr w:type="spellStart"/>
-      <w:r>
-        <w:rPr>
-          <w:rFonts w:hint="eastAsia"/>
-        </w:rPr>
-        <w:t>안들어갑니다</w:t>
-      </w:r>
-      <w:proofErr w:type="spellEnd"/>
-      <w:r>
-        <w:rPr>
-          <w:rFonts w:hint="eastAsia"/>
-        </w:rPr>
-        <w:t>.</w:t>
+        <w:t>표 안들어갑니다.</w:t>
       </w:r>
     </w:p>
     <w:p>
@@ -595,21 +459,7 @@
         <w:rPr>
           <w:rFonts w:hint="eastAsia"/>
         </w:rPr>
-        <w:t xml:space="preserve">기타 사항: Comment 스키마 내의 </w:t>
-      </w:r>
-      <w:proofErr w:type="spellStart"/>
-      <w:r>
-        <w:rPr>
-          <w:rFonts w:hint="eastAsia"/>
-        </w:rPr>
-        <w:t>originalID</w:t>
-      </w:r>
-      <w:proofErr w:type="spellEnd"/>
-      <w:r>
-        <w:rPr>
-          <w:rFonts w:hint="eastAsia"/>
-        </w:rPr>
-        <w:t xml:space="preserve"> 속성으로 원본 게시물을 찾아갈 수 있게 설계 할 수 있다.</w:t>
+        <w:t>기타 사항: Comment 스키마 내의 originalID 속성으로 원본 게시물을 찾아갈 수 있게 설계 할 수 있다.</w:t>
       </w:r>
     </w:p>
     <w:p>
@@ -663,14 +513,7 @@
         <w:rPr>
           <w:rFonts w:hint="eastAsia"/>
         </w:rPr>
-        <w:t>doctor/curate?radius</w:t>
-      </w:r>
-      <w:proofErr w:type="gramStart"/>
-      <w:r>
-        <w:rPr>
-          <w:rFonts w:hint="eastAsia"/>
-        </w:rPr>
-        <w:t>=</w:t>
+        <w:t>doctor/curate?radius=</w:t>
       </w:r>
       <w:r>
         <w:t>”</w:t>
@@ -681,12 +524,8 @@
         </w:rPr>
         <w:t>someValue</w:t>
       </w:r>
-      <w:proofErr w:type="gramEnd"/>
-      <w:r>
-        <w:t>”</w:t>
-      </w:r>
-      <w:r>
-        <w:t>&amp;amount=”amount”&amp;pageNumber=”pageNumber”&amp;sort=”sort”</w:t>
+      <w:r>
+        <w:t>”&amp;amount=”amount”&amp;pageNumber=”pageNumber”&amp;sort=”sort”</w:t>
       </w:r>
     </w:p>
     <w:p>
@@ -705,10 +544,159 @@
       <w:pPr>
         <w:pStyle w:val="a6"/>
         <w:numPr>
+          <w:ilvl w:val="1"/>
+          <w:numId w:val="1"/>
+        </w:numPr>
+      </w:pPr>
+      <w:r>
+        <w:rPr>
+          <w:rFonts w:hint="eastAsia"/>
+        </w:rPr>
+        <w:t>의사가 본인 주변의 환자들을 큐레이팅 할 때 쓰는 API이다.</w:t>
+      </w:r>
+    </w:p>
+    <w:p>
+      <w:pPr>
+        <w:pStyle w:val="a6"/>
+        <w:numPr>
+          <w:ilvl w:val="1"/>
+          <w:numId w:val="1"/>
+        </w:numPr>
+      </w:pPr>
+      <w:r>
+        <w:rPr>
+          <w:rFonts w:hint="eastAsia"/>
+        </w:rPr>
+        <w:t xml:space="preserve">요청 인자: 쿼리 파라미터로 radius, </w:t>
+      </w:r>
+      <w:r>
+        <w:t>amount</w:t>
+      </w:r>
+      <w:r>
+        <w:rPr>
+          <w:rFonts w:hint="eastAsia"/>
+        </w:rPr>
+        <w:t>, pageNumber, sort를 받는다.</w:t>
+      </w:r>
+      <w:r>
+        <w:br/>
+      </w:r>
+      <w:r>
+        <w:rPr>
+          <w:rFonts w:hint="eastAsia"/>
+        </w:rPr>
+        <w:t>radius: km단위의 검색 반경을 수로 나타냄.</w:t>
+      </w:r>
+      <w:r>
+        <w:br/>
+      </w:r>
+      <w:r>
+        <w:rPr>
+          <w:rFonts w:hint="eastAsia"/>
+        </w:rPr>
+        <w:t>sort: 1이면 오름차순 정렬, -1이면 내림차순(최신순) 정렬을 시켜준다.</w:t>
+      </w:r>
+      <w:r>
+        <w:br/>
+        <w:t>amount</w:t>
+      </w:r>
+      <w:r>
+        <w:rPr>
+          <w:rFonts w:hint="eastAsia"/>
+        </w:rPr>
+        <w:t>: 한 로딩에 불러와 줄 오브젝트의 개수</w:t>
+      </w:r>
+      <w:r>
+        <w:br/>
+      </w:r>
+      <w:r>
+        <w:rPr>
+          <w:rFonts w:hint="eastAsia"/>
+        </w:rPr>
+        <w:t>pageNumber: 페이지 번호</w:t>
+      </w:r>
+      <w:r>
+        <w:br/>
+      </w:r>
+      <w:r>
+        <w:rPr>
+          <w:rFonts w:hint="eastAsia"/>
+        </w:rPr>
+        <w:t>혹시나 해서 말하는데 쌍따옴표 안들어갑니다.</w:t>
+      </w:r>
+    </w:p>
+    <w:p>
+      <w:pPr>
+        <w:pStyle w:val="a6"/>
+        <w:numPr>
+          <w:ilvl w:val="1"/>
+          <w:numId w:val="1"/>
+        </w:numPr>
+      </w:pPr>
+      <w:r>
+        <w:rPr>
+          <w:rFonts w:hint="eastAsia"/>
+        </w:rPr>
+        <w:t xml:space="preserve">반환 인자: </w:t>
+      </w:r>
+      <w:r>
+        <w:rPr>
+          <w:rFonts w:hint="eastAsia"/>
+        </w:rPr>
+        <w:t xml:space="preserve">반환 인자가 이전과 좀 달라졌다. User 스키마에서 usernick, recentCurateDate, </w:t>
+      </w:r>
+      <w:r>
+        <w:rPr>
+          <w:rFonts w:hint="eastAsia"/>
+        </w:rPr>
+        <w:lastRenderedPageBreak/>
+        <w:t>recentCurate(Curate의 _id값)만 Projection되고 isRead 속성을 갖고 있는 특수한 형태의 리턴값을 제공한다.</w:t>
+      </w:r>
+    </w:p>
+    <w:p>
+      <w:pPr>
+        <w:pStyle w:val="a6"/>
+        <w:numPr>
+          <w:ilvl w:val="1"/>
+          <w:numId w:val="1"/>
+        </w:numPr>
+      </w:pPr>
+      <w:r>
+        <w:rPr>
+          <w:rFonts w:hint="eastAsia"/>
+        </w:rPr>
+        <w:t>기타 사항: recentCurate 값으로 큐레이팅 게시물을 찾아갈 수 있도록 할 수 있다.</w:t>
+      </w:r>
+    </w:p>
+    <w:p>
+      <w:pPr>
+        <w:pStyle w:val="a6"/>
+        <w:numPr>
+          <w:ilvl w:val="1"/>
+          <w:numId w:val="1"/>
+        </w:numPr>
+      </w:pPr>
+      <w:r>
+        <w:rPr>
+          <w:rFonts w:hint="eastAsia"/>
+        </w:rPr>
+        <w:t>오류 코드</w:t>
+      </w:r>
+    </w:p>
+    <w:p>
+      <w:pPr>
+        <w:pStyle w:val="a6"/>
+        <w:numPr>
           <w:ilvl w:val="2"/>
           <w:numId w:val="1"/>
         </w:numPr>
       </w:pPr>
+      <w:r>
+        <w:rPr>
+          <w:rFonts w:hint="eastAsia"/>
+        </w:rPr>
+        <w:t>500: 서버 내부 알고리즘 오류</w:t>
+      </w:r>
     </w:p>
     <w:sectPr>
       <w:pgSz w:w="11906" w:h="16838"/>

</xml_diff>